<commit_message>
documentacion un poco actualizada, aun falata actualizar el diagrama de clase
</commit_message>
<xml_diff>
--- a/MOMENTO2/MOMENTO 2.docx
+++ b/MOMENTO2/MOMENTO 2.docx
@@ -3,24 +3,169 @@
 <w:document xmlns:wpc="http://schemas.microsoft.com/office/word/2010/wordprocessingCanvas" xmlns:cx="http://schemas.microsoft.com/office/drawing/2014/chartex" xmlns:cx1="http://schemas.microsoft.com/office/drawing/2015/9/8/chartex" xmlns:cx2="http://schemas.microsoft.com/office/drawing/2015/10/21/chartex" xmlns:cx3="http://schemas.microsoft.com/office/drawing/2016/5/9/chartex" xmlns:cx4="http://schemas.microsoft.com/office/drawing/2016/5/10/chartex" xmlns:cx5="http://schemas.microsoft.com/office/drawing/2016/5/11/chartex" xmlns:cx6="http://schemas.microsoft.com/office/drawing/2016/5/12/chartex" xmlns:cx7="http://schemas.microsoft.com/office/drawing/2016/5/13/chartex" xmlns:cx8="http://schemas.microsoft.com/office/drawing/2016/5/14/chartex" xmlns:mc="http://schemas.openxmlformats.org/markup-compatibility/2006" xmlns:aink="http://schemas.microsoft.com/office/drawing/2016/ink" xmlns:am3d="http://schemas.microsoft.com/office/drawing/2017/model3d" xmlns:o="urn:schemas-microsoft-com:office:office" xmlns:oel="http://schemas.microsoft.com/office/2019/extlst" xmlns:r="http://schemas.openxmlformats.org/officeDocument/2006/relationships" xmlns:m="http://schemas.openxmlformats.org/officeDocument/2006/math" xmlns:v="urn:schemas-microsoft-com:vml" xmlns:wp14="http://schemas.microsoft.com/office/word/2010/wordprocessingDrawing" xmlns:wp="http://schemas.openxmlformats.org/drawingml/2006/wordprocessingDrawing" xmlns:w10="urn:schemas-microsoft-com:office:word" xmlns:w="http://schemas.openxmlformats.org/wordprocessingml/2006/main" xmlns:w14="http://schemas.microsoft.com/office/word/2010/wordml" xmlns:w15="http://schemas.microsoft.com/office/word/2012/wordml" xmlns:w16cex="http://schemas.microsoft.com/office/word/2018/wordml/cex" xmlns:w16cid="http://schemas.microsoft.com/office/word/2016/wordml/cid" xmlns:w16="http://schemas.microsoft.com/office/word/2018/wordml" xmlns:w16du="http://schemas.microsoft.com/office/word/2023/wordml/word16du" xmlns:w16sdtdh="http://schemas.microsoft.com/office/word/2020/wordml/sdtdatahash" xmlns:w16sdtfl="http://schemas.microsoft.com/office/word/2024/wordml/sdtformatlock" xmlns:w16se="http://schemas.microsoft.com/office/word/2015/wordml/symex" xmlns:wpg="http://schemas.microsoft.com/office/word/2010/wordprocessingGroup" xmlns:wpi="http://schemas.microsoft.com/office/word/2010/wordprocessingInk" xmlns:wne="http://schemas.microsoft.com/office/word/2006/wordml" xmlns:wps="http://schemas.microsoft.com/office/word/2010/wordprocessingShape" mc:Ignorable="w14 w15 w16se w16cid w16 w16cex w16sdtdh w16sdtfl w16du wp14">
   <w:body>
     <w:p>
-      <w:r>
-        <w:t>REALIZADO POR:</w:t>
-      </w:r>
-    </w:p>
-    <w:p>
+      <w:pPr>
+        <w:ind w:left="2124" w:firstLine="708"/>
+      </w:pPr>
+      <w:r>
+        <w:t>INFORMÁTICA</w:t>
+      </w:r>
+      <w:r>
+        <w:t xml:space="preserve"> </w:t>
+      </w:r>
+      <w:r>
+        <w:t>TRABAJO FINAL</w:t>
+      </w:r>
+    </w:p>
+    <w:p>
+      <w:pPr>
+        <w:jc w:val="center"/>
+      </w:pPr>
+    </w:p>
+    <w:p>
+      <w:pPr>
+        <w:jc w:val="center"/>
+      </w:pPr>
+    </w:p>
+    <w:p>
+      <w:pPr>
+        <w:jc w:val="center"/>
+      </w:pPr>
+    </w:p>
+    <w:p>
+      <w:pPr>
+        <w:jc w:val="center"/>
+      </w:pPr>
+    </w:p>
+    <w:p>
+      <w:pPr>
+        <w:jc w:val="center"/>
+      </w:pPr>
+    </w:p>
+    <w:p>
+      <w:pPr>
+        <w:jc w:val="center"/>
+      </w:pPr>
+    </w:p>
+    <w:p>
+      <w:pPr>
+        <w:jc w:val="center"/>
+      </w:pPr>
       <w:r>
         <w:t>KEWI YILIAN MOYA CATAÑO</w:t>
       </w:r>
     </w:p>
     <w:p>
+      <w:pPr>
+        <w:jc w:val="center"/>
+      </w:pPr>
       <w:r>
         <w:t>MARDEY SOLANYI ARIAS GAVIRIA</w:t>
       </w:r>
     </w:p>
     <w:p>
-      <w:r>
-        <w:t>Descripción General:</w:t>
-      </w:r>
+      <w:pPr>
+        <w:jc w:val="center"/>
+      </w:pPr>
+    </w:p>
+    <w:p>
+      <w:pPr>
+        <w:jc w:val="center"/>
+      </w:pPr>
+    </w:p>
+    <w:p>
+      <w:pPr>
+        <w:jc w:val="center"/>
+      </w:pPr>
+    </w:p>
+    <w:p>
+      <w:pPr>
+        <w:jc w:val="center"/>
+      </w:pPr>
+    </w:p>
+    <w:p>
+      <w:pPr>
+        <w:jc w:val="center"/>
+      </w:pPr>
+      <w:r>
+        <w:t>ANÍBAL JOSÉ GUERRA SOLER</w:t>
+      </w:r>
+    </w:p>
+    <w:p>
+      <w:pPr>
+        <w:jc w:val="center"/>
+      </w:pPr>
+    </w:p>
+    <w:p>
+      <w:pPr>
+        <w:jc w:val="center"/>
+      </w:pPr>
+    </w:p>
+    <w:p>
+      <w:pPr>
+        <w:jc w:val="center"/>
+      </w:pPr>
+    </w:p>
+    <w:p>
+      <w:pPr>
+        <w:jc w:val="center"/>
+      </w:pPr>
+    </w:p>
+    <w:p>
+      <w:pPr>
+        <w:jc w:val="center"/>
+      </w:pPr>
+    </w:p>
+    <w:p>
+      <w:pPr>
+        <w:jc w:val="center"/>
+      </w:pPr>
+    </w:p>
+    <w:p>
+      <w:pPr>
+        <w:jc w:val="center"/>
+      </w:pPr>
+      <w:r>
+        <w:t>UNIVERSIDAD DE ANTIOQUIA</w:t>
+      </w:r>
+    </w:p>
+    <w:p>
+      <w:pPr>
+        <w:jc w:val="center"/>
+      </w:pPr>
+      <w:r>
+        <w:t>2025</w:t>
+      </w:r>
+    </w:p>
+    <w:p>
+      <w:pPr>
+        <w:jc w:val="center"/>
+      </w:pPr>
+      <w:r>
+        <w:t>MEDELLIN</w:t>
+      </w:r>
+    </w:p>
+    <w:p>
+      <w:pPr>
+        <w:jc w:val="center"/>
+      </w:pPr>
+      <w:r>
+        <w:t>COLOMBIA</w:t>
+      </w:r>
+    </w:p>
+    <w:p>
+      <w:pPr>
+        <w:jc w:val="center"/>
+      </w:pPr>
+    </w:p>
+    <w:p>
+      <w:pPr>
+        <w:jc w:val="center"/>
+      </w:pPr>
+    </w:p>
+    <w:p>
+      <w:pPr>
+        <w:jc w:val="center"/>
+      </w:pPr>
     </w:p>
     <w:p>
       <w:r>
@@ -32,7 +177,11 @@
       </w:r>
       <w:proofErr w:type="spellEnd"/>
       <w:r>
-        <w:t xml:space="preserve"> durante su entrenamiento en la Torre Karin. Cada nivel refleja un momento específico del entrenamiento, integrando elementos interactivos, obstáculos y mecánicas de juego acordes al contexto.</w:t>
+        <w:t xml:space="preserve"> durante su entrenamiento en la Torre Karin. Cada nivel </w:t>
+      </w:r>
+      <w:r>
+        <w:lastRenderedPageBreak/>
+        <w:t>refleja un momento específico del entrenamiento, integrando elementos interactivos, obstáculos y mecánicas de juego acordes al contexto.</w:t>
       </w:r>
     </w:p>
     <w:p/>
@@ -150,7 +299,6 @@
     </w:p>
     <w:p>
       <w:r>
-        <w:lastRenderedPageBreak/>
         <w:tab/>
         <w:t>•</w:t>
       </w:r>
@@ -187,40 +335,667 @@
         <w:t>Condiciones de victoria/derrota: Si el jugador logra quitarle el vaso al Maestro Karin, gana el nivel. En caso contrario, lo pierde.</w:t>
       </w:r>
     </w:p>
-    <w:p>
+    <w:p/>
+    <w:p/>
+    <w:p>
+      <w:r>
+        <w:lastRenderedPageBreak/>
+        <w:t>AVANCE Y CAMBIOS REALIIZADO DURANTE EL DESARROLLO:</w:t>
+      </w:r>
+    </w:p>
+    <w:p>
+      <w:r>
+        <w:t xml:space="preserve">A lo largo del avance del desarrollo del proyecto, se han cambiado muchas características iniciales propuestas del juego. A continuación, los cambios importantes respecto a la primera propuesta. </w:t>
+      </w:r>
+    </w:p>
+    <w:p>
+      <w:r>
+        <w:t xml:space="preserve">NIVEL #1: la lógica permaneció de igual manera,  </w:t>
+      </w:r>
+      <w:r>
+        <w:t xml:space="preserve">el objetivo general es </w:t>
+      </w:r>
+      <w:proofErr w:type="spellStart"/>
+      <w:r>
+        <w:t>goku</w:t>
+      </w:r>
+      <w:proofErr w:type="spellEnd"/>
+      <w:r>
+        <w:t xml:space="preserve"> subiendo la torre </w:t>
+      </w:r>
+      <w:proofErr w:type="spellStart"/>
+      <w:r>
+        <w:t>karin</w:t>
+      </w:r>
+      <w:proofErr w:type="spellEnd"/>
+      <w:r>
+        <w:t xml:space="preserve">, en la cual </w:t>
+      </w:r>
+      <w:proofErr w:type="spellStart"/>
+      <w:r>
+        <w:t>goku</w:t>
+      </w:r>
+      <w:proofErr w:type="spellEnd"/>
+      <w:r>
+        <w:t xml:space="preserve"> debe esquivar distintos obstáculos, sin embargo, los movimientos y los </w:t>
+      </w:r>
+      <w:proofErr w:type="spellStart"/>
+      <w:r>
+        <w:t>sprites</w:t>
+      </w:r>
+      <w:proofErr w:type="spellEnd"/>
+      <w:r>
+        <w:t xml:space="preserve"> cambiaron, ya que, los pájaros fueron eliminados, y en su reemplazo, se añadieron tres bolas de </w:t>
+      </w:r>
+      <w:proofErr w:type="spellStart"/>
+      <w:r>
+        <w:t>ki</w:t>
+      </w:r>
+      <w:proofErr w:type="spellEnd"/>
+      <w:r>
+        <w:t xml:space="preserve"> de diferentes colores que obedecen a diferentes fórmulas físicas, la </w:t>
+      </w:r>
+      <w:proofErr w:type="spellStart"/>
+      <w:r>
+        <w:t>ki</w:t>
+      </w:r>
+      <w:proofErr w:type="spellEnd"/>
+      <w:r>
+        <w:t xml:space="preserve"> de color rojo obedece al movimiento </w:t>
+      </w:r>
+      <w:proofErr w:type="spellStart"/>
+      <w:r>
+        <w:t>ondulario</w:t>
+      </w:r>
+      <w:proofErr w:type="spellEnd"/>
+      <w:r>
+        <w:t xml:space="preserve">, la </w:t>
+      </w:r>
+      <w:proofErr w:type="spellStart"/>
+      <w:r>
+        <w:t>ki</w:t>
+      </w:r>
+      <w:proofErr w:type="spellEnd"/>
+      <w:r>
+        <w:t xml:space="preserve"> de color azul obedece al movimiento circular y la </w:t>
+      </w:r>
+      <w:proofErr w:type="spellStart"/>
+      <w:r>
+        <w:t>ki</w:t>
+      </w:r>
+      <w:proofErr w:type="spellEnd"/>
+      <w:r>
+        <w:t xml:space="preserve"> de color verde </w:t>
+      </w:r>
+      <w:r>
+        <w:t xml:space="preserve">aplica el fenómeno del impulso. De esta manera cumpliendo con los requisitos funcionales mínimos de las tres físicas, solamente en el primer nivel. </w:t>
+      </w:r>
+    </w:p>
+    <w:p>
+      <w:proofErr w:type="spellStart"/>
+      <w:r>
+        <w:t>Sprites</w:t>
+      </w:r>
+      <w:proofErr w:type="spellEnd"/>
+      <w:r>
+        <w:t xml:space="preserve"> del primer nivel:</w:t>
+      </w:r>
+    </w:p>
+    <w:p>
+      <w:r>
+        <w:drawing>
+          <wp:anchor distT="0" distB="0" distL="114300" distR="114300" simplePos="0" relativeHeight="251659264" behindDoc="0" locked="0" layoutInCell="1" allowOverlap="1" wp14:anchorId="1AAA8AB4" wp14:editId="58F755C4">
+            <wp:simplePos x="0" y="0"/>
+            <wp:positionH relativeFrom="column">
+              <wp:posOffset>2282825</wp:posOffset>
+            </wp:positionH>
+            <wp:positionV relativeFrom="paragraph">
+              <wp:posOffset>7620</wp:posOffset>
+            </wp:positionV>
+            <wp:extent cx="723265" cy="5142230"/>
+            <wp:effectExtent l="0" t="0" r="635" b="1270"/>
+            <wp:wrapThrough wrapText="bothSides">
+              <wp:wrapPolygon edited="0">
+                <wp:start x="0" y="0"/>
+                <wp:lineTo x="0" y="21525"/>
+                <wp:lineTo x="21050" y="21525"/>
+                <wp:lineTo x="21050" y="0"/>
+                <wp:lineTo x="0" y="0"/>
+              </wp:wrapPolygon>
+            </wp:wrapThrough>
+            <wp:docPr id="1295816520" name="Imagen 4"/>
+            <wp:cNvGraphicFramePr>
+              <a:graphicFrameLocks xmlns:a="http://schemas.openxmlformats.org/drawingml/2006/main" noChangeAspect="1"/>
+            </wp:cNvGraphicFramePr>
+            <a:graphic xmlns:a="http://schemas.openxmlformats.org/drawingml/2006/main">
+              <a:graphicData uri="http://schemas.openxmlformats.org/drawingml/2006/picture">
+                <pic:pic xmlns:pic="http://schemas.openxmlformats.org/drawingml/2006/picture">
+                  <pic:nvPicPr>
+                    <pic:cNvPr id="0" name="Picture 13"/>
+                    <pic:cNvPicPr>
+                      <a:picLocks noChangeAspect="1" noChangeArrowheads="1"/>
+                    </pic:cNvPicPr>
+                  </pic:nvPicPr>
+                  <pic:blipFill rotWithShape="1">
+                    <a:blip r:embed="rId4" cstate="print">
+                      <a:extLst>
+                        <a:ext uri="{28A0092B-C50C-407E-A947-70E740481C1C}">
+                          <a14:useLocalDpi xmlns:a14="http://schemas.microsoft.com/office/drawing/2010/main" val="0"/>
+                        </a:ext>
+                      </a:extLst>
+                    </a:blip>
+                    <a:srcRect l="-3459" t="39759" r="1762" b="2"/>
+                    <a:stretch>
+                      <a:fillRect/>
+                    </a:stretch>
+                  </pic:blipFill>
+                  <pic:spPr bwMode="auto">
+                    <a:xfrm>
+                      <a:off x="0" y="0"/>
+                      <a:ext cx="723265" cy="5142230"/>
+                    </a:xfrm>
+                    <a:prstGeom prst="rect">
+                      <a:avLst/>
+                    </a:prstGeom>
+                    <a:noFill/>
+                    <a:ln>
+                      <a:noFill/>
+                    </a:ln>
+                    <a:extLst>
+                      <a:ext uri="{53640926-AAD7-44D8-BBD7-CCE9431645EC}">
+                        <a14:shadowObscured xmlns:a14="http://schemas.microsoft.com/office/drawing/2010/main"/>
+                      </a:ext>
+                    </a:extLst>
+                  </pic:spPr>
+                </pic:pic>
+              </a:graphicData>
+            </a:graphic>
+            <wp14:sizeRelH relativeFrom="page">
+              <wp14:pctWidth>0</wp14:pctWidth>
+            </wp14:sizeRelH>
+            <wp14:sizeRelV relativeFrom="page">
+              <wp14:pctHeight>0</wp14:pctHeight>
+            </wp14:sizeRelV>
+          </wp:anchor>
+        </w:drawing>
+      </w:r>
+      <w:r>
+        <w:drawing>
+          <wp:anchor distT="0" distB="0" distL="114300" distR="114300" simplePos="0" relativeHeight="251658240" behindDoc="0" locked="0" layoutInCell="1" allowOverlap="1" wp14:anchorId="0DBD4C5E" wp14:editId="59C937C2">
+            <wp:simplePos x="0" y="0"/>
+            <wp:positionH relativeFrom="column">
+              <wp:posOffset>1242</wp:posOffset>
+            </wp:positionH>
+            <wp:positionV relativeFrom="paragraph">
+              <wp:posOffset>-248</wp:posOffset>
+            </wp:positionV>
+            <wp:extent cx="2171700" cy="5248275"/>
+            <wp:effectExtent l="0" t="0" r="0" b="0"/>
+            <wp:wrapThrough wrapText="bothSides">
+              <wp:wrapPolygon edited="0">
+                <wp:start x="18568" y="0"/>
+                <wp:lineTo x="0" y="0"/>
+                <wp:lineTo x="0" y="1176"/>
+                <wp:lineTo x="10800" y="1254"/>
+                <wp:lineTo x="1895" y="2038"/>
+                <wp:lineTo x="0" y="2274"/>
+                <wp:lineTo x="0" y="3058"/>
+                <wp:lineTo x="6253" y="3763"/>
+                <wp:lineTo x="10800" y="3763"/>
+                <wp:lineTo x="379" y="4077"/>
+                <wp:lineTo x="0" y="4861"/>
+                <wp:lineTo x="0" y="6743"/>
+                <wp:lineTo x="379" y="7056"/>
+                <wp:lineTo x="10800" y="7527"/>
+                <wp:lineTo x="2274" y="7919"/>
+                <wp:lineTo x="0" y="8154"/>
+                <wp:lineTo x="0" y="8781"/>
+                <wp:lineTo x="1326" y="10036"/>
+                <wp:lineTo x="0" y="10271"/>
+                <wp:lineTo x="0" y="10976"/>
+                <wp:lineTo x="10800" y="11290"/>
+                <wp:lineTo x="2274" y="11839"/>
+                <wp:lineTo x="0" y="12074"/>
+                <wp:lineTo x="0" y="12858"/>
+                <wp:lineTo x="4737" y="13799"/>
+                <wp:lineTo x="0" y="13799"/>
+                <wp:lineTo x="0" y="14897"/>
+                <wp:lineTo x="10800" y="15053"/>
+                <wp:lineTo x="3032" y="15681"/>
+                <wp:lineTo x="0" y="15994"/>
+                <wp:lineTo x="0" y="16778"/>
+                <wp:lineTo x="7011" y="17562"/>
+                <wp:lineTo x="0" y="17797"/>
+                <wp:lineTo x="0" y="18817"/>
+                <wp:lineTo x="10800" y="18817"/>
+                <wp:lineTo x="2842" y="19601"/>
+                <wp:lineTo x="189" y="19914"/>
+                <wp:lineTo x="0" y="20385"/>
+                <wp:lineTo x="189" y="20855"/>
+                <wp:lineTo x="19705" y="20855"/>
+                <wp:lineTo x="20463" y="20698"/>
+                <wp:lineTo x="21221" y="20385"/>
+                <wp:lineTo x="21411" y="19836"/>
+                <wp:lineTo x="10800" y="18817"/>
+                <wp:lineTo x="21032" y="18817"/>
+                <wp:lineTo x="21032" y="17641"/>
+                <wp:lineTo x="13263" y="17562"/>
+                <wp:lineTo x="21032" y="16621"/>
+                <wp:lineTo x="21221" y="15994"/>
+                <wp:lineTo x="18568" y="15602"/>
+                <wp:lineTo x="10800" y="15053"/>
+                <wp:lineTo x="20842" y="14818"/>
+                <wp:lineTo x="21221" y="13956"/>
+                <wp:lineTo x="19705" y="13799"/>
+                <wp:lineTo x="21221" y="12544"/>
+                <wp:lineTo x="21411" y="12074"/>
+                <wp:lineTo x="19137" y="11760"/>
+                <wp:lineTo x="10800" y="11290"/>
+                <wp:lineTo x="20463" y="10898"/>
+                <wp:lineTo x="21411" y="10428"/>
+                <wp:lineTo x="20463" y="10036"/>
+                <wp:lineTo x="21221" y="8389"/>
+                <wp:lineTo x="19516" y="7762"/>
+                <wp:lineTo x="15158" y="7527"/>
+                <wp:lineTo x="21221" y="6821"/>
+                <wp:lineTo x="21032" y="6272"/>
+                <wp:lineTo x="19705" y="5018"/>
+                <wp:lineTo x="21221" y="4783"/>
+                <wp:lineTo x="20463" y="3842"/>
+                <wp:lineTo x="13832" y="3763"/>
+                <wp:lineTo x="21221" y="2901"/>
+                <wp:lineTo x="21221" y="2195"/>
+                <wp:lineTo x="18758" y="1882"/>
+                <wp:lineTo x="10800" y="1254"/>
+                <wp:lineTo x="20842" y="1176"/>
+                <wp:lineTo x="21221" y="392"/>
+                <wp:lineTo x="19326" y="0"/>
+                <wp:lineTo x="18568" y="0"/>
+              </wp:wrapPolygon>
+            </wp:wrapThrough>
+            <wp:docPr id="1374332359" name="Imagen 2"/>
+            <wp:cNvGraphicFramePr>
+              <a:graphicFrameLocks xmlns:a="http://schemas.openxmlformats.org/drawingml/2006/main" noChangeAspect="1"/>
+            </wp:cNvGraphicFramePr>
+            <a:graphic xmlns:a="http://schemas.openxmlformats.org/drawingml/2006/main">
+              <a:graphicData uri="http://schemas.openxmlformats.org/drawingml/2006/picture">
+                <pic:pic xmlns:pic="http://schemas.openxmlformats.org/drawingml/2006/picture">
+                  <pic:nvPicPr>
+                    <pic:cNvPr id="0" name="Picture 6"/>
+                    <pic:cNvPicPr>
+                      <a:picLocks noChangeAspect="1" noChangeArrowheads="1"/>
+                    </pic:cNvPicPr>
+                  </pic:nvPicPr>
+                  <pic:blipFill>
+                    <a:blip r:embed="rId5">
+                      <a:extLst>
+                        <a:ext uri="{28A0092B-C50C-407E-A947-70E740481C1C}">
+                          <a14:useLocalDpi xmlns:a14="http://schemas.microsoft.com/office/drawing/2010/main" val="0"/>
+                        </a:ext>
+                      </a:extLst>
+                    </a:blip>
+                    <a:srcRect/>
+                    <a:stretch>
+                      <a:fillRect/>
+                    </a:stretch>
+                  </pic:blipFill>
+                  <pic:spPr bwMode="auto">
+                    <a:xfrm>
+                      <a:off x="0" y="0"/>
+                      <a:ext cx="2171700" cy="5248275"/>
+                    </a:xfrm>
+                    <a:prstGeom prst="rect">
+                      <a:avLst/>
+                    </a:prstGeom>
+                    <a:noFill/>
+                    <a:ln>
+                      <a:noFill/>
+                    </a:ln>
+                  </pic:spPr>
+                </pic:pic>
+              </a:graphicData>
+            </a:graphic>
+            <wp14:sizeRelH relativeFrom="page">
+              <wp14:pctWidth>0</wp14:pctWidth>
+            </wp14:sizeRelH>
+            <wp14:sizeRelV relativeFrom="page">
+              <wp14:pctHeight>0</wp14:pctHeight>
+            </wp14:sizeRelV>
+          </wp:anchor>
+        </w:drawing>
+      </w:r>
+    </w:p>
+    <w:p/>
+    <w:p/>
+    <w:p>
+      <w:r>
+        <w:drawing>
+          <wp:anchor distT="0" distB="0" distL="114300" distR="114300" simplePos="0" relativeHeight="251660288" behindDoc="0" locked="0" layoutInCell="1" allowOverlap="1" wp14:anchorId="6BEF2DC2" wp14:editId="747AED37">
+            <wp:simplePos x="0" y="0"/>
+            <wp:positionH relativeFrom="column">
+              <wp:posOffset>3085741</wp:posOffset>
+            </wp:positionH>
+            <wp:positionV relativeFrom="paragraph">
+              <wp:posOffset>277302</wp:posOffset>
+            </wp:positionV>
+            <wp:extent cx="2934031" cy="1145478"/>
+            <wp:effectExtent l="0" t="0" r="0" b="0"/>
+            <wp:wrapThrough wrapText="bothSides">
+              <wp:wrapPolygon edited="0">
+                <wp:start x="2805" y="1438"/>
+                <wp:lineTo x="421" y="7907"/>
+                <wp:lineTo x="421" y="9344"/>
+                <wp:lineTo x="1403" y="13657"/>
+                <wp:lineTo x="2384" y="19408"/>
+                <wp:lineTo x="2805" y="20845"/>
+                <wp:lineTo x="17813" y="20845"/>
+                <wp:lineTo x="18374" y="19408"/>
+                <wp:lineTo x="18935" y="14735"/>
+                <wp:lineTo x="18795" y="13657"/>
+                <wp:lineTo x="19356" y="7907"/>
+                <wp:lineTo x="19917" y="6829"/>
+                <wp:lineTo x="19075" y="2516"/>
+                <wp:lineTo x="16971" y="1438"/>
+                <wp:lineTo x="2805" y="1438"/>
+              </wp:wrapPolygon>
+            </wp:wrapThrough>
+            <wp:docPr id="1654364770" name="Imagen 6"/>
+            <wp:cNvGraphicFramePr>
+              <a:graphicFrameLocks xmlns:a="http://schemas.openxmlformats.org/drawingml/2006/main" noChangeAspect="1"/>
+            </wp:cNvGraphicFramePr>
+            <a:graphic xmlns:a="http://schemas.openxmlformats.org/drawingml/2006/main">
+              <a:graphicData uri="http://schemas.openxmlformats.org/drawingml/2006/picture">
+                <pic:pic xmlns:pic="http://schemas.openxmlformats.org/drawingml/2006/picture">
+                  <pic:nvPicPr>
+                    <pic:cNvPr id="0" name="Picture 20"/>
+                    <pic:cNvPicPr>
+                      <a:picLocks noChangeAspect="1" noChangeArrowheads="1"/>
+                    </pic:cNvPicPr>
+                  </pic:nvPicPr>
+                  <pic:blipFill>
+                    <a:blip r:embed="rId6">
+                      <a:extLst>
+                        <a:ext uri="{28A0092B-C50C-407E-A947-70E740481C1C}">
+                          <a14:useLocalDpi xmlns:a14="http://schemas.microsoft.com/office/drawing/2010/main" val="0"/>
+                        </a:ext>
+                      </a:extLst>
+                    </a:blip>
+                    <a:srcRect/>
+                    <a:stretch>
+                      <a:fillRect/>
+                    </a:stretch>
+                  </pic:blipFill>
+                  <pic:spPr bwMode="auto">
+                    <a:xfrm>
+                      <a:off x="0" y="0"/>
+                      <a:ext cx="2934031" cy="1145478"/>
+                    </a:xfrm>
+                    <a:prstGeom prst="rect">
+                      <a:avLst/>
+                    </a:prstGeom>
+                    <a:noFill/>
+                    <a:ln>
+                      <a:noFill/>
+                    </a:ln>
+                  </pic:spPr>
+                </pic:pic>
+              </a:graphicData>
+            </a:graphic>
+            <wp14:sizeRelH relativeFrom="page">
+              <wp14:pctWidth>0</wp14:pctWidth>
+            </wp14:sizeRelH>
+            <wp14:sizeRelV relativeFrom="page">
+              <wp14:pctHeight>0</wp14:pctHeight>
+            </wp14:sizeRelV>
+          </wp:anchor>
+        </w:drawing>
+      </w:r>
+    </w:p>
+    <w:p/>
+    <w:p/>
+    <w:p/>
+    <w:p/>
+    <w:p/>
+    <w:p/>
+    <w:p/>
+    <w:p/>
+    <w:p/>
+    <w:p/>
+    <w:p/>
+    <w:p>
+      <w:r>
+        <w:lastRenderedPageBreak/>
+        <w:t>NIVEL #2:</w:t>
+      </w:r>
+      <w:r>
+        <w:t xml:space="preserve">  </w:t>
+      </w:r>
+      <w:r>
+        <w:t xml:space="preserve">este nivel tiene cambios notorios respecto a la propuesta inicial, ya que al </w:t>
+      </w:r>
+      <w:r>
+        <w:t>final se</w:t>
+      </w:r>
+      <w:r>
+        <w:t xml:space="preserve"> decidió que se inspiraría en el juego “</w:t>
+      </w:r>
+      <w:proofErr w:type="spellStart"/>
+      <w:r>
+        <w:t>Fireboy</w:t>
+      </w:r>
+      <w:proofErr w:type="spellEnd"/>
+      <w:r>
+        <w:t xml:space="preserve"> and </w:t>
+      </w:r>
+      <w:proofErr w:type="spellStart"/>
       <w:proofErr w:type="gramStart"/>
       <w:r>
-        <w:t>LINK</w:t>
+        <w:t>Watergirl</w:t>
+      </w:r>
+      <w:proofErr w:type="spellEnd"/>
+      <w:r>
+        <w:t>”  en</w:t>
       </w:r>
       <w:proofErr w:type="gramEnd"/>
       <w:r>
-        <w:t xml:space="preserve"> DEL DIAGRAMA DE CLASE: </w:t>
-      </w:r>
-      <w:hyperlink r:id="rId4" w:history="1">
-        <w:r>
-          <w:rPr>
-            <w:rStyle w:val="Hipervnculo"/>
-          </w:rPr>
-          <w:t>https://miro.com/app/board/uXjVIo0zSPM=/</w:t>
-        </w:r>
-      </w:hyperlink>
-      <w:r>
-        <w:t xml:space="preserve"> </w:t>
-      </w:r>
-    </w:p>
-    <w:p>
-      <w:pPr>
+        <w:t xml:space="preserve"> el cual, por medio de un mapa se llegue a un destino deseado. </w:t>
+      </w:r>
+    </w:p>
+    <w:p>
+      <w:r>
+        <w:t xml:space="preserve">Teniendo en cuenta </w:t>
+      </w:r>
+      <w:r>
+        <w:t xml:space="preserve">el concepto del </w:t>
+      </w:r>
+      <w:r>
+        <w:t>juego</w:t>
+      </w:r>
+      <w:r>
+        <w:t xml:space="preserve"> mencionado, el objetivo principal es que </w:t>
+      </w:r>
+      <w:proofErr w:type="spellStart"/>
+      <w:r>
+        <w:t>goku</w:t>
+      </w:r>
+      <w:proofErr w:type="spellEnd"/>
+      <w:r>
+        <w:t xml:space="preserve"> camine por medio del mapa queriendo recolectar bolas de energía </w:t>
+      </w:r>
+      <w:proofErr w:type="spellStart"/>
+      <w:r>
+        <w:t>ki</w:t>
+      </w:r>
+      <w:proofErr w:type="spellEnd"/>
+      <w:r>
+        <w:t xml:space="preserve">, y después de tener por lo menos 4 recolectadas, el agua de la torre </w:t>
+      </w:r>
+      <w:proofErr w:type="spellStart"/>
+      <w:r>
+        <w:t>karin</w:t>
+      </w:r>
+      <w:proofErr w:type="spellEnd"/>
+      <w:r>
+        <w:t xml:space="preserve"> aparece, y una vez que la tome, gana el juego, sin embargo, la dificultad de este juego está en la capacidad del jugador de recolectar lo antes posible las bolas de energía y en tomar el agua, porque después de un lapso entre 30 y 40 segundos si el jugador no lo recoge, entonces pierde el juego. </w:t>
+      </w:r>
+    </w:p>
+    <w:p>
+      <w:proofErr w:type="spellStart"/>
+      <w:r>
+        <w:t>Sprites</w:t>
+      </w:r>
+      <w:proofErr w:type="spellEnd"/>
+      <w:r>
+        <w:t xml:space="preserve"> del segundo nivel:</w:t>
+      </w:r>
+    </w:p>
+    <w:p>
+      <w:r>
+        <w:drawing>
+          <wp:anchor distT="0" distB="0" distL="114300" distR="114300" simplePos="0" relativeHeight="251662336" behindDoc="0" locked="0" layoutInCell="1" allowOverlap="1" wp14:anchorId="11F3DD02" wp14:editId="4B571CB0">
+            <wp:simplePos x="0" y="0"/>
+            <wp:positionH relativeFrom="margin">
+              <wp:align>left</wp:align>
+            </wp:positionH>
+            <wp:positionV relativeFrom="paragraph">
+              <wp:posOffset>854710</wp:posOffset>
+            </wp:positionV>
+            <wp:extent cx="2171700" cy="5248275"/>
+            <wp:effectExtent l="4762" t="0" r="0" b="4762"/>
+            <wp:wrapThrough wrapText="bothSides">
+              <wp:wrapPolygon edited="0">
+                <wp:start x="21363" y="451"/>
+                <wp:lineTo x="20795" y="451"/>
+                <wp:lineTo x="17953" y="-20"/>
+                <wp:lineTo x="14921" y="294"/>
+                <wp:lineTo x="11700" y="216"/>
+                <wp:lineTo x="5826" y="216"/>
+                <wp:lineTo x="5826" y="-20"/>
+                <wp:lineTo x="332" y="-20"/>
+                <wp:lineTo x="142" y="608"/>
+                <wp:lineTo x="142" y="20679"/>
+                <wp:lineTo x="2605" y="20757"/>
+                <wp:lineTo x="8858" y="20757"/>
+                <wp:lineTo x="11700" y="20836"/>
+                <wp:lineTo x="14921" y="20836"/>
+                <wp:lineTo x="17763" y="20757"/>
+                <wp:lineTo x="17953" y="20757"/>
+                <wp:lineTo x="20795" y="20679"/>
+                <wp:lineTo x="21363" y="20679"/>
+                <wp:lineTo x="21363" y="451"/>
+              </wp:wrapPolygon>
+            </wp:wrapThrough>
+            <wp:docPr id="2107452721" name="Imagen 2"/>
+            <wp:cNvGraphicFramePr>
+              <a:graphicFrameLocks xmlns:a="http://schemas.openxmlformats.org/drawingml/2006/main" noChangeAspect="1"/>
+            </wp:cNvGraphicFramePr>
+            <a:graphic xmlns:a="http://schemas.openxmlformats.org/drawingml/2006/main">
+              <a:graphicData uri="http://schemas.openxmlformats.org/drawingml/2006/picture">
+                <pic:pic xmlns:pic="http://schemas.openxmlformats.org/drawingml/2006/picture">
+                  <pic:nvPicPr>
+                    <pic:cNvPr id="0" name="Picture 6"/>
+                    <pic:cNvPicPr>
+                      <a:picLocks noChangeAspect="1" noChangeArrowheads="1"/>
+                    </pic:cNvPicPr>
+                  </pic:nvPicPr>
+                  <pic:blipFill>
+                    <a:blip r:embed="rId5">
+                      <a:extLst>
+                        <a:ext uri="{28A0092B-C50C-407E-A947-70E740481C1C}">
+                          <a14:useLocalDpi xmlns:a14="http://schemas.microsoft.com/office/drawing/2010/main" val="0"/>
+                        </a:ext>
+                      </a:extLst>
+                    </a:blip>
+                    <a:srcRect/>
+                    <a:stretch>
+                      <a:fillRect/>
+                    </a:stretch>
+                  </pic:blipFill>
+                  <pic:spPr bwMode="auto">
+                    <a:xfrm rot="16200000">
+                      <a:off x="0" y="0"/>
+                      <a:ext cx="2171700" cy="5248275"/>
+                    </a:xfrm>
+                    <a:prstGeom prst="rect">
+                      <a:avLst/>
+                    </a:prstGeom>
+                    <a:noFill/>
+                    <a:ln>
+                      <a:noFill/>
+                    </a:ln>
+                  </pic:spPr>
+                </pic:pic>
+              </a:graphicData>
+            </a:graphic>
+            <wp14:sizeRelH relativeFrom="page">
+              <wp14:pctWidth>0</wp14:pctWidth>
+            </wp14:sizeRelH>
+            <wp14:sizeRelV relativeFrom="page">
+              <wp14:pctHeight>0</wp14:pctHeight>
+            </wp14:sizeRelV>
+          </wp:anchor>
+        </w:drawing>
+      </w:r>
+      <w:r>
         <w:rPr>
-          <w:rFonts w:ascii="Aptos" w:hAnsi="Aptos" w:cs="Aptos"/>
+          <w:noProof/>
         </w:rPr>
-      </w:pPr>
-      <w:r>
-        <w:rPr>
-          <w:rFonts w:ascii="Aptos" w:hAnsi="Aptos" w:cs="Aptos"/>
-        </w:rPr>
-        <w:t>SPRITES QUE SE PRETENDEN UTILIZAR</w:t>
-      </w:r>
-    </w:p>
+        <w:drawing>
+          <wp:inline distT="0" distB="0" distL="0" distR="0" wp14:anchorId="6488A1E5" wp14:editId="1F3E87EB">
+            <wp:extent cx="5612130" cy="2282190"/>
+            <wp:effectExtent l="0" t="0" r="7620" b="3810"/>
+            <wp:docPr id="1318384102" name="Imagen 7"/>
+            <wp:cNvGraphicFramePr>
+              <a:graphicFrameLocks xmlns:a="http://schemas.openxmlformats.org/drawingml/2006/main" noChangeAspect="1"/>
+            </wp:cNvGraphicFramePr>
+            <a:graphic xmlns:a="http://schemas.openxmlformats.org/drawingml/2006/main">
+              <a:graphicData uri="http://schemas.openxmlformats.org/drawingml/2006/picture">
+                <pic:pic xmlns:pic="http://schemas.openxmlformats.org/drawingml/2006/picture">
+                  <pic:nvPicPr>
+                    <pic:cNvPr id="0" name="Picture 22"/>
+                    <pic:cNvPicPr>
+                      <a:picLocks noChangeAspect="1" noChangeArrowheads="1"/>
+                    </pic:cNvPicPr>
+                  </pic:nvPicPr>
+                  <pic:blipFill>
+                    <a:blip r:embed="rId7">
+                      <a:extLst>
+                        <a:ext uri="{28A0092B-C50C-407E-A947-70E740481C1C}">
+                          <a14:useLocalDpi xmlns:a14="http://schemas.microsoft.com/office/drawing/2010/main" val="0"/>
+                        </a:ext>
+                      </a:extLst>
+                    </a:blip>
+                    <a:srcRect/>
+                    <a:stretch>
+                      <a:fillRect/>
+                    </a:stretch>
+                  </pic:blipFill>
+                  <pic:spPr bwMode="auto">
+                    <a:xfrm>
+                      <a:off x="0" y="0"/>
+                      <a:ext cx="5612130" cy="2282190"/>
+                    </a:xfrm>
+                    <a:prstGeom prst="rect">
+                      <a:avLst/>
+                    </a:prstGeom>
+                    <a:noFill/>
+                    <a:ln>
+                      <a:noFill/>
+                    </a:ln>
+                  </pic:spPr>
+                </pic:pic>
+              </a:graphicData>
+            </a:graphic>
+          </wp:inline>
+        </w:drawing>
+      </w:r>
+    </w:p>
+    <w:p/>
+    <w:p/>
+    <w:p/>
+    <w:p/>
+    <w:p/>
+    <w:p/>
     <w:p/>
     <w:p/>
     <w:p/>
@@ -835,7 +1610,6 @@
   <w:style w:type="character" w:default="1" w:styleId="Fuentedeprrafopredeter">
     <w:name w:val="Default Paragraph Font"/>
     <w:uiPriority w:val="1"/>
-    <w:semiHidden/>
     <w:unhideWhenUsed/>
   </w:style>
   <w:style w:type="table" w:default="1" w:styleId="Tablanormal">

</xml_diff>